<commit_message>
Add docs 01_Documents (04_Update)
</commit_message>
<xml_diff>
--- a/01_Documents/04_ThietKeTongQuanHeThong.docx
+++ b/01_Documents/04_ThietKeTongQuanHeThong.docx
@@ -4,30 +4,133 @@
   <w:body>
     <w:p>
       <w:pPr>
+        <w:ind w:left="360"/>
+        <w:jc w:val="center"/>
+        <w:rPr>
+          <w:rFonts w:ascii="Times New Roman" w:hAnsi="Times New Roman" w:cs="Times New Roman"/>
+          <w:b/>
+          <w:bCs/>
+          <w:sz w:val="44"/>
+          <w:szCs w:val="44"/>
+        </w:rPr>
+      </w:pPr>
+      <w:r>
+        <w:rPr>
+          <w:rFonts w:ascii="Times New Roman" w:hAnsi="Times New Roman" w:cs="Times New Roman"/>
+          <w:b/>
+          <w:bCs/>
+          <w:sz w:val="44"/>
+          <w:szCs w:val="44"/>
+        </w:rPr>
+        <w:t>THIẾT KẾ HỆ THỐNG</w:t>
+      </w:r>
+    </w:p>
+    <w:p>
+      <w:pPr>
+        <w:ind w:left="360"/>
+        <w:rPr>
+          <w:rFonts w:ascii="Times New Roman" w:hAnsi="Times New Roman" w:cs="Times New Roman"/>
+          <w:b/>
+          <w:bCs/>
+          <w:sz w:val="26"/>
+          <w:szCs w:val="26"/>
+        </w:rPr>
+      </w:pPr>
+    </w:p>
+    <w:p>
+      <w:pPr>
         <w:pStyle w:val="oancuaDanhsach"/>
         <w:numPr>
           <w:ilvl w:val="0"/>
           <w:numId w:val="1"/>
         </w:numPr>
-        <w:ind w:left="0"/>
-        <w:rPr>
-          <w:rFonts w:ascii="Times New Roman" w:hAnsi="Times New Roman" w:cs="Times New Roman"/>
-          <w:b/>
-          <w:bCs/>
-          <w:sz w:val="26"/>
-          <w:szCs w:val="26"/>
-        </w:rPr>
-      </w:pPr>
-      <w:r>
-        <w:rPr>
-          <w:rFonts w:ascii="Times New Roman" w:hAnsi="Times New Roman" w:cs="Times New Roman"/>
-          <w:b/>
-          <w:bCs/>
-          <w:sz w:val="26"/>
-          <w:szCs w:val="26"/>
-        </w:rPr>
-        <w:t>Tổng quan chức năng</w:t>
-      </w:r>
+        <w:ind w:left="90"/>
+        <w:rPr>
+          <w:rFonts w:ascii="Times New Roman" w:hAnsi="Times New Roman" w:cs="Times New Roman"/>
+          <w:b/>
+          <w:bCs/>
+          <w:sz w:val="26"/>
+          <w:szCs w:val="26"/>
+        </w:rPr>
+      </w:pPr>
+      <w:proofErr w:type="spellStart"/>
+      <w:r>
+        <w:rPr>
+          <w:rFonts w:ascii="Times New Roman" w:hAnsi="Times New Roman" w:cs="Times New Roman"/>
+          <w:b/>
+          <w:bCs/>
+          <w:sz w:val="26"/>
+          <w:szCs w:val="26"/>
+        </w:rPr>
+        <w:t>Mô</w:t>
+      </w:r>
+      <w:proofErr w:type="spellEnd"/>
+      <w:r>
+        <w:rPr>
+          <w:rFonts w:ascii="Times New Roman" w:hAnsi="Times New Roman" w:cs="Times New Roman"/>
+          <w:b/>
+          <w:bCs/>
+          <w:sz w:val="26"/>
+          <w:szCs w:val="26"/>
+        </w:rPr>
+        <w:t xml:space="preserve"> </w:t>
+      </w:r>
+      <w:proofErr w:type="spellStart"/>
+      <w:r>
+        <w:rPr>
+          <w:rFonts w:ascii="Times New Roman" w:hAnsi="Times New Roman" w:cs="Times New Roman"/>
+          <w:b/>
+          <w:bCs/>
+          <w:sz w:val="26"/>
+          <w:szCs w:val="26"/>
+        </w:rPr>
+        <w:t>hình</w:t>
+      </w:r>
+      <w:proofErr w:type="spellEnd"/>
+      <w:r>
+        <w:rPr>
+          <w:rFonts w:ascii="Times New Roman" w:hAnsi="Times New Roman" w:cs="Times New Roman"/>
+          <w:b/>
+          <w:bCs/>
+          <w:sz w:val="26"/>
+          <w:szCs w:val="26"/>
+        </w:rPr>
+        <w:t xml:space="preserve"> </w:t>
+      </w:r>
+      <w:proofErr w:type="spellStart"/>
+      <w:r>
+        <w:rPr>
+          <w:rFonts w:ascii="Times New Roman" w:hAnsi="Times New Roman" w:cs="Times New Roman"/>
+          <w:b/>
+          <w:bCs/>
+          <w:sz w:val="26"/>
+          <w:szCs w:val="26"/>
+        </w:rPr>
+        <w:t>tổng</w:t>
+      </w:r>
+      <w:proofErr w:type="spellEnd"/>
+      <w:r>
+        <w:rPr>
+          <w:rFonts w:ascii="Times New Roman" w:hAnsi="Times New Roman" w:cs="Times New Roman"/>
+          <w:b/>
+          <w:bCs/>
+          <w:sz w:val="26"/>
+          <w:szCs w:val="26"/>
+        </w:rPr>
+        <w:t xml:space="preserve"> </w:t>
+      </w:r>
+      <w:proofErr w:type="spellStart"/>
+      <w:r>
+        <w:rPr>
+          <w:rFonts w:ascii="Times New Roman" w:hAnsi="Times New Roman" w:cs="Times New Roman"/>
+          <w:b/>
+          <w:bCs/>
+          <w:sz w:val="26"/>
+          <w:szCs w:val="26"/>
+        </w:rPr>
+        <w:t>quát</w:t>
+      </w:r>
+      <w:proofErr w:type="spellEnd"/>
       <w:r>
         <w:rPr>
           <w:rFonts w:ascii="Times New Roman" w:hAnsi="Times New Roman" w:cs="Times New Roman"/>
@@ -38,6 +141,164 @@
         </w:rPr>
         <w:br/>
       </w:r>
+    </w:p>
+    <w:p>
+      <w:pPr>
+        <w:ind w:left="360"/>
+        <w:rPr>
+          <w:rFonts w:ascii="Times New Roman" w:hAnsi="Times New Roman" w:cs="Times New Roman"/>
+          <w:b/>
+          <w:bCs/>
+          <w:sz w:val="26"/>
+          <w:szCs w:val="26"/>
+        </w:rPr>
+      </w:pPr>
+      <w:r>
+        <w:rPr>
+          <w:rFonts w:ascii="Times New Roman" w:hAnsi="Times New Roman" w:cs="Times New Roman"/>
+          <w:b/>
+          <w:bCs/>
+          <w:noProof/>
+          <w:sz w:val="26"/>
+          <w:szCs w:val="26"/>
+        </w:rPr>
+        <w:drawing>
+          <wp:inline distT="0" distB="0" distL="0" distR="0" wp14:anchorId="5AA3E631" wp14:editId="77F0CBCC">
+            <wp:extent cx="5943600" cy="3665220"/>
+            <wp:effectExtent l="0" t="0" r="0" b="0"/>
+            <wp:docPr id="6" name="Hình ảnh 6"/>
+            <wp:cNvGraphicFramePr>
+              <a:graphicFrameLocks xmlns:a="http://schemas.openxmlformats.org/drawingml/2006/main" noChangeAspect="1"/>
+            </wp:cNvGraphicFramePr>
+            <a:graphic xmlns:a="http://schemas.openxmlformats.org/drawingml/2006/main">
+              <a:graphicData uri="http://schemas.openxmlformats.org/drawingml/2006/picture">
+                <pic:pic xmlns:pic="http://schemas.openxmlformats.org/drawingml/2006/picture">
+                  <pic:nvPicPr>
+                    <pic:cNvPr id="6" name="1.jpg"/>
+                    <pic:cNvPicPr/>
+                  </pic:nvPicPr>
+                  <pic:blipFill>
+                    <a:blip r:embed="rId5">
+                      <a:extLst>
+                        <a:ext uri="{28A0092B-C50C-407E-A947-70E740481C1C}">
+                          <a14:useLocalDpi xmlns:a14="http://schemas.microsoft.com/office/drawing/2010/main" val="0"/>
+                        </a:ext>
+                      </a:extLst>
+                    </a:blip>
+                    <a:stretch>
+                      <a:fillRect/>
+                    </a:stretch>
+                  </pic:blipFill>
+                  <pic:spPr>
+                    <a:xfrm>
+                      <a:off x="0" y="0"/>
+                      <a:ext cx="5943600" cy="3665220"/>
+                    </a:xfrm>
+                    <a:prstGeom prst="rect">
+                      <a:avLst/>
+                    </a:prstGeom>
+                  </pic:spPr>
+                </pic:pic>
+              </a:graphicData>
+            </a:graphic>
+          </wp:inline>
+        </w:drawing>
+      </w:r>
+    </w:p>
+    <w:p>
+      <w:pPr>
+        <w:pStyle w:val="oancuaDanhsach"/>
+        <w:numPr>
+          <w:ilvl w:val="0"/>
+          <w:numId w:val="1"/>
+        </w:numPr>
+        <w:ind w:left="90"/>
+        <w:rPr>
+          <w:rFonts w:ascii="Times New Roman" w:hAnsi="Times New Roman" w:cs="Times New Roman"/>
+          <w:b/>
+          <w:bCs/>
+          <w:sz w:val="26"/>
+          <w:szCs w:val="26"/>
+        </w:rPr>
+      </w:pPr>
+      <w:proofErr w:type="spellStart"/>
+      <w:r>
+        <w:rPr>
+          <w:rFonts w:ascii="Times New Roman" w:hAnsi="Times New Roman" w:cs="Times New Roman"/>
+          <w:b/>
+          <w:bCs/>
+          <w:sz w:val="26"/>
+          <w:szCs w:val="26"/>
+        </w:rPr>
+        <w:t>Tổng</w:t>
+      </w:r>
+      <w:proofErr w:type="spellEnd"/>
+      <w:r>
+        <w:rPr>
+          <w:rFonts w:ascii="Times New Roman" w:hAnsi="Times New Roman" w:cs="Times New Roman"/>
+          <w:b/>
+          <w:bCs/>
+          <w:sz w:val="26"/>
+          <w:szCs w:val="26"/>
+        </w:rPr>
+        <w:t xml:space="preserve"> </w:t>
+      </w:r>
+      <w:proofErr w:type="spellStart"/>
+      <w:r>
+        <w:rPr>
+          <w:rFonts w:ascii="Times New Roman" w:hAnsi="Times New Roman" w:cs="Times New Roman"/>
+          <w:b/>
+          <w:bCs/>
+          <w:sz w:val="26"/>
+          <w:szCs w:val="26"/>
+        </w:rPr>
+        <w:t>quan</w:t>
+      </w:r>
+      <w:proofErr w:type="spellEnd"/>
+      <w:r>
+        <w:rPr>
+          <w:rFonts w:ascii="Times New Roman" w:hAnsi="Times New Roman" w:cs="Times New Roman"/>
+          <w:b/>
+          <w:bCs/>
+          <w:sz w:val="26"/>
+          <w:szCs w:val="26"/>
+        </w:rPr>
+        <w:t xml:space="preserve"> </w:t>
+      </w:r>
+      <w:proofErr w:type="spellStart"/>
+      <w:r>
+        <w:rPr>
+          <w:rFonts w:ascii="Times New Roman" w:hAnsi="Times New Roman" w:cs="Times New Roman"/>
+          <w:b/>
+          <w:bCs/>
+          <w:sz w:val="26"/>
+          <w:szCs w:val="26"/>
+        </w:rPr>
+        <w:t>chức</w:t>
+      </w:r>
+      <w:proofErr w:type="spellEnd"/>
+      <w:r>
+        <w:rPr>
+          <w:rFonts w:ascii="Times New Roman" w:hAnsi="Times New Roman" w:cs="Times New Roman"/>
+          <w:b/>
+          <w:bCs/>
+          <w:sz w:val="26"/>
+          <w:szCs w:val="26"/>
+        </w:rPr>
+        <w:t xml:space="preserve"> </w:t>
+      </w:r>
+      <w:proofErr w:type="spellStart"/>
+      <w:r>
+        <w:rPr>
+          <w:rFonts w:ascii="Times New Roman" w:hAnsi="Times New Roman" w:cs="Times New Roman"/>
+          <w:b/>
+          <w:bCs/>
+          <w:sz w:val="26"/>
+          <w:szCs w:val="26"/>
+        </w:rPr>
+        <w:t>năng</w:t>
+      </w:r>
+      <w:proofErr w:type="spellEnd"/>
       <w:r>
         <w:rPr>
           <w:rFonts w:ascii="Times New Roman" w:hAnsi="Times New Roman" w:cs="Times New Roman"/>
@@ -53,9 +314,14 @@
           <w:rFonts w:ascii="Times New Roman" w:hAnsi="Times New Roman" w:cs="Times New Roman"/>
           <w:b/>
           <w:bCs/>
+          <w:sz w:val="26"/>
+          <w:szCs w:val="26"/>
+        </w:rPr>
+        <w:br/>
+      </w:r>
+      <w:r>
+        <w:rPr>
           <w:noProof/>
-          <w:sz w:val="26"/>
-          <w:szCs w:val="26"/>
         </w:rPr>
         <w:drawing>
           <wp:inline distT="0" distB="0" distL="0" distR="0" wp14:anchorId="19F70775" wp14:editId="226F0049">
@@ -73,7 +339,7 @@
                     <pic:cNvPicPr/>
                   </pic:nvPicPr>
                   <pic:blipFill>
-                    <a:blip r:embed="rId5">
+                    <a:blip r:embed="rId6">
                       <a:extLst>
                         <a:ext uri="{28A0092B-C50C-407E-A947-70E740481C1C}">
                           <a14:useLocalDpi xmlns:a14="http://schemas.microsoft.com/office/drawing/2010/main" val="0"/>
@@ -126,16 +392,107 @@
           <w:szCs w:val="26"/>
         </w:rPr>
       </w:pPr>
-      <w:r>
-        <w:rPr>
-          <w:rFonts w:ascii="Times New Roman" w:hAnsi="Times New Roman" w:cs="Times New Roman"/>
-          <w:b/>
-          <w:bCs/>
-          <w:sz w:val="26"/>
-          <w:szCs w:val="26"/>
-        </w:rPr>
-        <w:t>Các flow chính của dự án</w:t>
-      </w:r>
+      <w:proofErr w:type="spellStart"/>
+      <w:r>
+        <w:rPr>
+          <w:rFonts w:ascii="Times New Roman" w:hAnsi="Times New Roman" w:cs="Times New Roman"/>
+          <w:b/>
+          <w:bCs/>
+          <w:sz w:val="26"/>
+          <w:szCs w:val="26"/>
+        </w:rPr>
+        <w:lastRenderedPageBreak/>
+        <w:t>Các</w:t>
+      </w:r>
+      <w:proofErr w:type="spellEnd"/>
+      <w:r>
+        <w:rPr>
+          <w:rFonts w:ascii="Times New Roman" w:hAnsi="Times New Roman" w:cs="Times New Roman"/>
+          <w:b/>
+          <w:bCs/>
+          <w:sz w:val="26"/>
+          <w:szCs w:val="26"/>
+        </w:rPr>
+        <w:t xml:space="preserve"> flow </w:t>
+      </w:r>
+      <w:proofErr w:type="spellStart"/>
+      <w:r>
+        <w:rPr>
+          <w:rFonts w:ascii="Times New Roman" w:hAnsi="Times New Roman" w:cs="Times New Roman"/>
+          <w:b/>
+          <w:bCs/>
+          <w:sz w:val="26"/>
+          <w:szCs w:val="26"/>
+        </w:rPr>
+        <w:t>chính</w:t>
+      </w:r>
+      <w:proofErr w:type="spellEnd"/>
+      <w:r>
+        <w:rPr>
+          <w:rFonts w:ascii="Times New Roman" w:hAnsi="Times New Roman" w:cs="Times New Roman"/>
+          <w:b/>
+          <w:bCs/>
+          <w:sz w:val="26"/>
+          <w:szCs w:val="26"/>
+        </w:rPr>
+        <w:t xml:space="preserve"> </w:t>
+      </w:r>
+      <w:proofErr w:type="spellStart"/>
+      <w:r>
+        <w:rPr>
+          <w:rFonts w:ascii="Times New Roman" w:hAnsi="Times New Roman" w:cs="Times New Roman"/>
+          <w:b/>
+          <w:bCs/>
+          <w:sz w:val="26"/>
+          <w:szCs w:val="26"/>
+        </w:rPr>
+        <w:t>của</w:t>
+      </w:r>
+      <w:proofErr w:type="spellEnd"/>
+      <w:r>
+        <w:rPr>
+          <w:rFonts w:ascii="Times New Roman" w:hAnsi="Times New Roman" w:cs="Times New Roman"/>
+          <w:b/>
+          <w:bCs/>
+          <w:sz w:val="26"/>
+          <w:szCs w:val="26"/>
+        </w:rPr>
+        <w:t xml:space="preserve"> </w:t>
+      </w:r>
+      <w:proofErr w:type="spellStart"/>
+      <w:r>
+        <w:rPr>
+          <w:rFonts w:ascii="Times New Roman" w:hAnsi="Times New Roman" w:cs="Times New Roman"/>
+          <w:b/>
+          <w:bCs/>
+          <w:sz w:val="26"/>
+          <w:szCs w:val="26"/>
+        </w:rPr>
+        <w:t>dự</w:t>
+      </w:r>
+      <w:proofErr w:type="spellEnd"/>
+      <w:r>
+        <w:rPr>
+          <w:rFonts w:ascii="Times New Roman" w:hAnsi="Times New Roman" w:cs="Times New Roman"/>
+          <w:b/>
+          <w:bCs/>
+          <w:sz w:val="26"/>
+          <w:szCs w:val="26"/>
+        </w:rPr>
+        <w:t xml:space="preserve"> </w:t>
+      </w:r>
+      <w:proofErr w:type="spellStart"/>
+      <w:r>
+        <w:rPr>
+          <w:rFonts w:ascii="Times New Roman" w:hAnsi="Times New Roman" w:cs="Times New Roman"/>
+          <w:b/>
+          <w:bCs/>
+          <w:sz w:val="26"/>
+          <w:szCs w:val="26"/>
+        </w:rPr>
+        <w:t>án</w:t>
+      </w:r>
+      <w:proofErr w:type="spellEnd"/>
     </w:p>
     <w:p>
       <w:pPr>
@@ -161,8 +518,42 @@
           <w:sz w:val="26"/>
           <w:szCs w:val="26"/>
         </w:rPr>
-        <w:t>Flow đăng nhập</w:t>
-      </w:r>
+        <w:t xml:space="preserve">Flow </w:t>
+      </w:r>
+      <w:proofErr w:type="spellStart"/>
+      <w:r>
+        <w:rPr>
+          <w:rFonts w:ascii="Times New Roman" w:hAnsi="Times New Roman" w:cs="Times New Roman"/>
+          <w:b/>
+          <w:bCs/>
+          <w:sz w:val="26"/>
+          <w:szCs w:val="26"/>
+        </w:rPr>
+        <w:t>đăng</w:t>
+      </w:r>
+      <w:proofErr w:type="spellEnd"/>
+      <w:r>
+        <w:rPr>
+          <w:rFonts w:ascii="Times New Roman" w:hAnsi="Times New Roman" w:cs="Times New Roman"/>
+          <w:b/>
+          <w:bCs/>
+          <w:sz w:val="26"/>
+          <w:szCs w:val="26"/>
+        </w:rPr>
+        <w:t xml:space="preserve"> </w:t>
+      </w:r>
+      <w:proofErr w:type="spellStart"/>
+      <w:r>
+        <w:rPr>
+          <w:rFonts w:ascii="Times New Roman" w:hAnsi="Times New Roman" w:cs="Times New Roman"/>
+          <w:b/>
+          <w:bCs/>
+          <w:sz w:val="26"/>
+          <w:szCs w:val="26"/>
+        </w:rPr>
+        <w:t>nhập</w:t>
+      </w:r>
+      <w:proofErr w:type="spellEnd"/>
       <w:r>
         <w:rPr>
           <w:rFonts w:ascii="Times New Roman" w:hAnsi="Times New Roman" w:cs="Times New Roman"/>
@@ -178,22 +569,12 @@
           <w:rFonts w:ascii="Times New Roman" w:hAnsi="Times New Roman" w:cs="Times New Roman"/>
           <w:b/>
           <w:bCs/>
-          <w:sz w:val="26"/>
-          <w:szCs w:val="26"/>
-        </w:rPr>
-        <w:br/>
-      </w:r>
-      <w:r>
-        <w:rPr>
-          <w:rFonts w:ascii="Times New Roman" w:hAnsi="Times New Roman" w:cs="Times New Roman"/>
-          <w:b/>
-          <w:bCs/>
           <w:noProof/>
           <w:sz w:val="26"/>
           <w:szCs w:val="26"/>
         </w:rPr>
         <w:drawing>
-          <wp:inline distT="0" distB="0" distL="0" distR="0" wp14:anchorId="698C956B" wp14:editId="5DDAFAF0">
+          <wp:inline distT="0" distB="0" distL="0" distR="0" wp14:anchorId="5F40D780" wp14:editId="55982CDB">
             <wp:extent cx="3228975" cy="3627120"/>
             <wp:effectExtent l="0" t="0" r="9525" b="0"/>
             <wp:docPr id="3" name="Hình ảnh 3" descr="Ảnh có chứa văn bản&#10;&#10;Mô tả được tạo tự động"/>
@@ -208,7 +589,7 @@
                     <pic:cNvPicPr/>
                   </pic:nvPicPr>
                   <pic:blipFill>
-                    <a:blip r:embed="rId6">
+                    <a:blip r:embed="rId7">
                       <a:extLst>
                         <a:ext uri="{28A0092B-C50C-407E-A947-70E740481C1C}">
                           <a14:useLocalDpi xmlns:a14="http://schemas.microsoft.com/office/drawing/2010/main" val="0"/>
@@ -244,6 +625,16 @@
         </w:rPr>
         <w:br/>
       </w:r>
+      <w:r>
+        <w:rPr>
+          <w:rFonts w:ascii="Times New Roman" w:hAnsi="Times New Roman" w:cs="Times New Roman"/>
+          <w:b/>
+          <w:bCs/>
+          <w:sz w:val="26"/>
+          <w:szCs w:val="26"/>
+        </w:rPr>
+        <w:br/>
+      </w:r>
     </w:p>
     <w:p>
       <w:pPr>
@@ -269,9 +660,42 @@
           <w:sz w:val="26"/>
           <w:szCs w:val="26"/>
         </w:rPr>
-        <w:lastRenderedPageBreak/>
-        <w:t>Flow kết nối</w:t>
-      </w:r>
+        <w:t xml:space="preserve">Flow </w:t>
+      </w:r>
+      <w:proofErr w:type="spellStart"/>
+      <w:r>
+        <w:rPr>
+          <w:rFonts w:ascii="Times New Roman" w:hAnsi="Times New Roman" w:cs="Times New Roman"/>
+          <w:b/>
+          <w:bCs/>
+          <w:sz w:val="26"/>
+          <w:szCs w:val="26"/>
+        </w:rPr>
+        <w:t>kết</w:t>
+      </w:r>
+      <w:proofErr w:type="spellEnd"/>
+      <w:r>
+        <w:rPr>
+          <w:rFonts w:ascii="Times New Roman" w:hAnsi="Times New Roman" w:cs="Times New Roman"/>
+          <w:b/>
+          <w:bCs/>
+          <w:sz w:val="26"/>
+          <w:szCs w:val="26"/>
+        </w:rPr>
+        <w:t xml:space="preserve"> </w:t>
+      </w:r>
+      <w:proofErr w:type="spellStart"/>
+      <w:r>
+        <w:rPr>
+          <w:rFonts w:ascii="Times New Roman" w:hAnsi="Times New Roman" w:cs="Times New Roman"/>
+          <w:b/>
+          <w:bCs/>
+          <w:sz w:val="26"/>
+          <w:szCs w:val="26"/>
+        </w:rPr>
+        <w:t>nối</w:t>
+      </w:r>
+      <w:proofErr w:type="spellEnd"/>
       <w:r>
         <w:rPr>
           <w:rFonts w:ascii="Times New Roman" w:hAnsi="Times New Roman" w:cs="Times New Roman"/>
@@ -317,7 +741,7 @@
                     <pic:cNvPicPr/>
                   </pic:nvPicPr>
                   <pic:blipFill>
-                    <a:blip r:embed="rId7">
+                    <a:blip r:embed="rId8">
                       <a:extLst>
                         <a:ext uri="{28A0092B-C50C-407E-A947-70E740481C1C}">
                           <a14:useLocalDpi xmlns:a14="http://schemas.microsoft.com/office/drawing/2010/main" val="0"/>
@@ -378,7 +802,51 @@
           <w:sz w:val="26"/>
           <w:szCs w:val="26"/>
         </w:rPr>
-        <w:t>Flow quản lý “child”</w:t>
+        <w:t xml:space="preserve">Flow </w:t>
+      </w:r>
+      <w:proofErr w:type="spellStart"/>
+      <w:r>
+        <w:rPr>
+          <w:rFonts w:ascii="Times New Roman" w:hAnsi="Times New Roman" w:cs="Times New Roman"/>
+          <w:b/>
+          <w:bCs/>
+          <w:sz w:val="26"/>
+          <w:szCs w:val="26"/>
+        </w:rPr>
+        <w:t>quản</w:t>
+      </w:r>
+      <w:proofErr w:type="spellEnd"/>
+      <w:r>
+        <w:rPr>
+          <w:rFonts w:ascii="Times New Roman" w:hAnsi="Times New Roman" w:cs="Times New Roman"/>
+          <w:b/>
+          <w:bCs/>
+          <w:sz w:val="26"/>
+          <w:szCs w:val="26"/>
+        </w:rPr>
+        <w:t xml:space="preserve"> </w:t>
+      </w:r>
+      <w:proofErr w:type="spellStart"/>
+      <w:r>
+        <w:rPr>
+          <w:rFonts w:ascii="Times New Roman" w:hAnsi="Times New Roman" w:cs="Times New Roman"/>
+          <w:b/>
+          <w:bCs/>
+          <w:sz w:val="26"/>
+          <w:szCs w:val="26"/>
+        </w:rPr>
+        <w:t>lý</w:t>
+      </w:r>
+      <w:proofErr w:type="spellEnd"/>
+      <w:r>
+        <w:rPr>
+          <w:rFonts w:ascii="Times New Roman" w:hAnsi="Times New Roman" w:cs="Times New Roman"/>
+          <w:b/>
+          <w:bCs/>
+          <w:sz w:val="26"/>
+          <w:szCs w:val="26"/>
+        </w:rPr>
+        <w:t xml:space="preserve"> “child”</w:t>
       </w:r>
       <w:r>
         <w:rPr>
@@ -399,6 +867,16 @@
           <w:szCs w:val="26"/>
         </w:rPr>
         <w:br/>
+      </w:r>
+      <w:r>
+        <w:rPr>
+          <w:rFonts w:ascii="Times New Roman" w:hAnsi="Times New Roman" w:cs="Times New Roman"/>
+          <w:b/>
+          <w:bCs/>
+          <w:sz w:val="26"/>
+          <w:szCs w:val="26"/>
+        </w:rPr>
+        <w:lastRenderedPageBreak/>
         <w:t xml:space="preserve"> </w:t>
       </w:r>
       <w:r>
@@ -426,7 +904,7 @@
                     <pic:cNvPicPr/>
                   </pic:nvPicPr>
                   <pic:blipFill>
-                    <a:blip r:embed="rId8">
+                    <a:blip r:embed="rId9">
                       <a:extLst>
                         <a:ext uri="{28A0092B-C50C-407E-A947-70E740481C1C}">
                           <a14:useLocalDpi xmlns:a14="http://schemas.microsoft.com/office/drawing/2010/main" val="0"/>
@@ -452,10 +930,33 @@
           </wp:inline>
         </w:drawing>
       </w:r>
+      <w:r>
+        <w:rPr>
+          <w:rFonts w:ascii="Times New Roman" w:hAnsi="Times New Roman" w:cs="Times New Roman"/>
+          <w:b/>
+          <w:bCs/>
+          <w:sz w:val="26"/>
+          <w:szCs w:val="26"/>
+        </w:rPr>
+        <w:br/>
+      </w:r>
+    </w:p>
+    <w:p>
+      <w:pPr>
+        <w:pStyle w:val="oancuaDanhsach"/>
+        <w:ind w:left="0"/>
+        <w:rPr>
+          <w:rFonts w:ascii="Times New Roman" w:hAnsi="Times New Roman" w:cs="Times New Roman"/>
+          <w:b/>
+          <w:bCs/>
+          <w:sz w:val="26"/>
+          <w:szCs w:val="26"/>
+        </w:rPr>
+      </w:pPr>
     </w:p>
     <w:sectPr>
       <w:pgSz w:w="12240" w:h="15840"/>
-      <w:pgMar w:top="1440" w:right="1440" w:bottom="1080" w:left="1440" w:header="720" w:footer="720" w:gutter="0"/>
+      <w:pgMar w:top="1440" w:right="1440" w:bottom="270" w:left="1440" w:header="720" w:footer="720" w:gutter="0"/>
       <w:cols w:space="720"/>
       <w:docGrid w:linePitch="360"/>
     </w:sectPr>
@@ -468,7 +969,7 @@
   <w:abstractNum w:abstractNumId="0" w15:restartNumberingAfterBreak="0">
     <w:nsid w:val="12B855B4"/>
     <w:multiLevelType w:val="hybridMultilevel"/>
-    <w:tmpl w:val="46E65ED8"/>
+    <w:tmpl w:val="C1E85770"/>
     <w:lvl w:ilvl="0" w:tplc="0409000F">
       <w:start w:val="1"/>
       <w:numFmt w:val="decimal"/>
@@ -490,7 +991,7 @@
         <w:ind w:left="1440" w:hanging="360"/>
       </w:pPr>
     </w:lvl>
-    <w:lvl w:ilvl="2" w:tplc="0409001B" w:tentative="1">
+    <w:lvl w:ilvl="2" w:tplc="0409001B">
       <w:start w:val="1"/>
       <w:numFmt w:val="lowerRoman"/>
       <w:lvlText w:val="%3."/>

</xml_diff>